<commit_message>
update manuscript on google docs
</commit_message>
<xml_diff>
--- a/Paper/submission/CANTOS_manuscript_19Nov24.docx
+++ b/Paper/submission/CANTOS_manuscript_19Nov24.docx
@@ -3347,16 +3347,14 @@
         <w:rPr>
           <w:lang w:val="en-US"/>
         </w:rPr>
-        <w:t xml:space="preserve"> </w:t>
-      </w:r>
-      <w:proofErr w:type="spellStart"/>
-      <w:r>
-        <w:rPr>
-          <w:lang w:val="en-US"/>
-        </w:rPr>
-        <w:t>twp</w:t>
-      </w:r>
-      <w:proofErr w:type="spellEnd"/>
+        <w:t xml:space="preserve"> tw</w:t>
+      </w:r>
+      <w:r>
+        <w:rPr>
+          <w:lang w:val="en-US"/>
+        </w:rPr>
+        <w:t>o</w:t>
+      </w:r>
       <w:r>
         <w:rPr>
           <w:lang w:val="en-US"/>
@@ -5298,19 +5296,7 @@
           <w:rPr>
             <w:rFonts w:ascii="Cambria Math" w:hAnsi="Cambria Math"/>
           </w:rPr>
-          <m:t xml:space="preserve">       </m:t>
-        </m:r>
-        <m:r>
-          <w:rPr>
-            <w:rFonts w:ascii="Cambria Math" w:hAnsi="Cambria Math"/>
-          </w:rPr>
-          <m:t xml:space="preserve">                                                                                   </m:t>
-        </m:r>
-        <m:r>
-          <w:rPr>
-            <w:rFonts w:ascii="Cambria Math" w:hAnsi="Cambria Math"/>
-          </w:rPr>
-          <m:t xml:space="preserve">        =</m:t>
+          <m:t xml:space="preserve">                                                                                                  =</m:t>
         </m:r>
         <m:f>
           <m:fPr>
@@ -17581,7 +17567,21 @@
                 <w:sz w:val="20"/>
                 <w:szCs w:val="20"/>
               </w:rPr>
-              <w:t>CT + NCIT + WHO</w:t>
+              <w:t>CT</w:t>
+            </w:r>
+            <w:r>
+              <w:rPr>
+                <w:sz w:val="20"/>
+                <w:szCs w:val="20"/>
+              </w:rPr>
+              <w:t>R</w:t>
+            </w:r>
+            <w:r>
+              <w:rPr>
+                <w:sz w:val="20"/>
+                <w:szCs w:val="20"/>
+              </w:rPr>
+              <w:t xml:space="preserve"> + NCIT + WHO</w:t>
             </w:r>
             <w:r>
               <w:rPr>
@@ -17712,7 +17712,21 @@
                 <w:sz w:val="20"/>
                 <w:szCs w:val="20"/>
               </w:rPr>
-              <w:t>CT + NCIT + WHO</w:t>
+              <w:t>CT</w:t>
+            </w:r>
+            <w:r>
+              <w:rPr>
+                <w:sz w:val="20"/>
+                <w:szCs w:val="20"/>
+              </w:rPr>
+              <w:t>R</w:t>
+            </w:r>
+            <w:r>
+              <w:rPr>
+                <w:sz w:val="20"/>
+                <w:szCs w:val="20"/>
+              </w:rPr>
+              <w:t xml:space="preserve"> + NCIT + WHO</w:t>
             </w:r>
             <w:r>
               <w:rPr>
@@ -18078,7 +18092,25 @@
                 <w:szCs w:val="20"/>
                 <w:highlight w:val="white"/>
               </w:rPr>
-              <w:t xml:space="preserve">Number of Clusters for CT Terms, </w:t>
+              <w:t>Number of Clusters for CT</w:t>
+            </w:r>
+            <w:r>
+              <w:rPr>
+                <w:b/>
+                <w:sz w:val="20"/>
+                <w:szCs w:val="20"/>
+                <w:highlight w:val="white"/>
+              </w:rPr>
+              <w:t>R</w:t>
+            </w:r>
+            <w:r>
+              <w:rPr>
+                <w:b/>
+                <w:sz w:val="20"/>
+                <w:szCs w:val="20"/>
+                <w:highlight w:val="white"/>
+              </w:rPr>
+              <w:t xml:space="preserve"> Terms, </w:t>
             </w:r>
             <w:proofErr w:type="spellStart"/>
             <w:r>
@@ -18178,7 +18210,25 @@
                 <w:szCs w:val="20"/>
                 <w:highlight w:val="white"/>
               </w:rPr>
-              <w:t xml:space="preserve">Number of Clusters for CT Terms, </w:t>
+              <w:t>Number of Clusters for CT</w:t>
+            </w:r>
+            <w:r>
+              <w:rPr>
+                <w:b/>
+                <w:sz w:val="20"/>
+                <w:szCs w:val="20"/>
+                <w:highlight w:val="white"/>
+              </w:rPr>
+              <w:t>R</w:t>
+            </w:r>
+            <w:r>
+              <w:rPr>
+                <w:b/>
+                <w:sz w:val="20"/>
+                <w:szCs w:val="20"/>
+                <w:highlight w:val="white"/>
+              </w:rPr>
+              <w:t xml:space="preserve"> Terms, </w:t>
             </w:r>
             <w:proofErr w:type="spellStart"/>
             <w:r>
@@ -22386,7 +22436,6 @@
     <w:basedOn w:val="Normal"/>
     <w:link w:val="HeaderChar"/>
     <w:uiPriority w:val="99"/>
-    <w:semiHidden/>
     <w:unhideWhenUsed/>
     <w:rsid w:val="0061732C"/>
     <w:pPr>
@@ -22402,7 +22451,6 @@
     <w:basedOn w:val="DefaultParagraphFont"/>
     <w:link w:val="Header"/>
     <w:uiPriority w:val="99"/>
-    <w:semiHidden/>
     <w:rsid w:val="0061732C"/>
   </w:style>
   <w:style w:type="paragraph" w:styleId="Footer">
@@ -22410,7 +22458,6 @@
     <w:basedOn w:val="Normal"/>
     <w:link w:val="FooterChar"/>
     <w:uiPriority w:val="99"/>
-    <w:semiHidden/>
     <w:unhideWhenUsed/>
     <w:rsid w:val="0061732C"/>
     <w:pPr>
@@ -22426,7 +22473,6 @@
     <w:basedOn w:val="DefaultParagraphFont"/>
     <w:link w:val="Footer"/>
     <w:uiPriority w:val="99"/>
-    <w:semiHidden/>
     <w:rsid w:val="0061732C"/>
   </w:style>
   <w:style w:type="table" w:styleId="TableGrid">

</xml_diff>